<commit_message>
edit detil pengadaan & portlet
</commit_message>
<xml_diff>
--- a/templates/13 Nota Dinas Usulan Pemenang(lelang-pilih).docx
+++ b/templates/13 Nota Dinas Usulan Pemenang(lelang-pilih).docx
@@ -1,6 +1,6 @@
 
 <file path=word/document.xml><?xml version="1.0" encoding="utf-8"?>
-<w:document xmlns:wpc="http://schemas.microsoft.com/office/word/2010/wordprocessingCanvas" xmlns:mc="http://schemas.openxmlformats.org/markup-compatibility/2006" xmlns:o="urn:schemas-microsoft-com:office:office" xmlns:r="http://schemas.openxmlformats.org/officeDocument/2006/relationships" xmlns:m="http://schemas.openxmlformats.org/officeDocument/2006/math" xmlns:v="urn:schemas-microsoft-com:vml" xmlns:wp14="http://schemas.microsoft.com/office/word/2010/wordprocessingDrawing" xmlns:wp="http://schemas.openxmlformats.org/drawingml/2006/wordprocessingDrawing" xmlns:w10="urn:schemas-microsoft-com:office:word" xmlns:w="http://schemas.openxmlformats.org/wordprocessingml/2006/main" xmlns:w14="http://schemas.microsoft.com/office/word/2010/wordml" xmlns:wpg="http://schemas.microsoft.com/office/word/2010/wordprocessingGroup" xmlns:wpi="http://schemas.microsoft.com/office/word/2010/wordprocessingInk" xmlns:wne="http://schemas.microsoft.com/office/word/2006/wordml" xmlns:wps="http://schemas.microsoft.com/office/word/2010/wordprocessingShape" mc:Ignorable="w14 wp14">
+<w:document xmlns:ve="http://schemas.openxmlformats.org/markup-compatibility/2006" xmlns:o="urn:schemas-microsoft-com:office:office" xmlns:r="http://schemas.openxmlformats.org/officeDocument/2006/relationships" xmlns:m="http://schemas.openxmlformats.org/officeDocument/2006/math" xmlns:v="urn:schemas-microsoft-com:vml" xmlns:wp="http://schemas.openxmlformats.org/drawingml/2006/wordprocessingDrawing" xmlns:w10="urn:schemas-microsoft-com:office:word" xmlns:w="http://schemas.openxmlformats.org/wordprocessingml/2006/main" xmlns:wne="http://schemas.microsoft.com/office/word/2006/wordml">
   <w:body>
     <w:p>
       <w:pPr>
@@ -75,27 +75,7 @@
           <w:szCs w:val="18"/>
           <w:highlight w:val="yellow"/>
         </w:rPr>
-        <w:t>#</w:t>
-      </w:r>
-      <w:proofErr w:type="spellStart"/>
-      <w:r>
-        <w:rPr>
-          <w:rFonts w:ascii="Arial" w:hAnsi="Arial" w:cs="Arial"/>
-          <w:sz w:val="18"/>
-          <w:szCs w:val="18"/>
-          <w:highlight w:val="yellow"/>
-        </w:rPr>
-        <w:t>nomor</w:t>
-      </w:r>
-      <w:proofErr w:type="spellEnd"/>
-      <w:r>
-        <w:rPr>
-          <w:rFonts w:ascii="Arial" w:hAnsi="Arial" w:cs="Arial"/>
-          <w:sz w:val="18"/>
-          <w:szCs w:val="18"/>
-          <w:highlight w:val="yellow"/>
-        </w:rPr>
-        <w:t>#</w:t>
+        <w:t>#nomor#</w:t>
       </w:r>
     </w:p>
     <w:p>
@@ -320,29 +300,8 @@
           <w:rFonts w:ascii="Arial" w:hAnsi="Arial" w:cs="Arial"/>
           <w:sz w:val="18"/>
           <w:szCs w:val="18"/>
-          <w:highlight w:val="yellow"/>
-        </w:rPr>
-        <w:t>#</w:t>
-      </w:r>
-      <w:proofErr w:type="spellStart"/>
-      <w:r>
-        <w:rPr>
-          <w:rFonts w:ascii="Arial" w:hAnsi="Arial" w:cs="Arial"/>
-          <w:sz w:val="18"/>
-          <w:szCs w:val="18"/>
-          <w:highlight w:val="yellow"/>
-        </w:rPr>
-        <w:t>lampiran</w:t>
-      </w:r>
-      <w:proofErr w:type="spellEnd"/>
-      <w:r>
-        <w:rPr>
-          <w:rFonts w:ascii="Arial" w:hAnsi="Arial" w:cs="Arial"/>
-          <w:sz w:val="18"/>
-          <w:szCs w:val="18"/>
-          <w:highlight w:val="yellow"/>
-        </w:rPr>
-        <w:t>#</w:t>
+        </w:rPr>
+        <w:t>1berkas</w:t>
       </w:r>
     </w:p>
     <w:p>
@@ -394,27 +353,7 @@
           <w:szCs w:val="18"/>
           <w:highlight w:val="yellow"/>
         </w:rPr>
-        <w:t>#</w:t>
-      </w:r>
-      <w:proofErr w:type="spellStart"/>
-      <w:r>
-        <w:rPr>
-          <w:rFonts w:ascii="Arial" w:hAnsi="Arial" w:cs="Arial"/>
-          <w:sz w:val="18"/>
-          <w:szCs w:val="18"/>
-          <w:highlight w:val="yellow"/>
-        </w:rPr>
-        <w:t>sifat</w:t>
-      </w:r>
-      <w:proofErr w:type="spellEnd"/>
-      <w:r>
-        <w:rPr>
-          <w:rFonts w:ascii="Arial" w:hAnsi="Arial" w:cs="Arial"/>
-          <w:sz w:val="18"/>
-          <w:szCs w:val="18"/>
-          <w:highlight w:val="yellow"/>
-        </w:rPr>
-        <w:t>#</w:t>
+        <w:t>#sifat#</w:t>
       </w:r>
     </w:p>
     <w:p>
@@ -584,9 +523,17 @@
           <w:szCs w:val="18"/>
           <w:highlight w:val="yellow"/>
         </w:rPr>
-        <w:t>#</w:t>
-      </w:r>
-      <w:proofErr w:type="spellStart"/>
+        <w:t>#nondpermintaan#</w:t>
+      </w:r>
+      <w:r>
+        <w:rPr>
+          <w:rFonts w:ascii="Arial" w:hAnsi="Arial" w:cs="Arial"/>
+          <w:sz w:val="18"/>
+          <w:szCs w:val="18"/>
+          <w:lang w:val="fi-FI"/>
+        </w:rPr>
+        <w:t xml:space="preserve"> dan Nota Dinas Perintah Pelaksanaan Pengadaan No.</w:t>
+      </w:r>
       <w:r>
         <w:rPr>
           <w:rFonts w:ascii="Arial" w:hAnsi="Arial" w:cs="Arial"/>
@@ -594,55 +541,7 @@
           <w:szCs w:val="18"/>
           <w:highlight w:val="yellow"/>
         </w:rPr>
-        <w:t>nondpermintaan</w:t>
-      </w:r>
-      <w:proofErr w:type="spellEnd"/>
-      <w:r>
-        <w:rPr>
-          <w:rFonts w:ascii="Arial" w:hAnsi="Arial" w:cs="Arial"/>
-          <w:sz w:val="18"/>
-          <w:szCs w:val="18"/>
-          <w:highlight w:val="yellow"/>
-        </w:rPr>
-        <w:t>#</w:t>
-      </w:r>
-      <w:r>
-        <w:rPr>
-          <w:rFonts w:ascii="Arial" w:hAnsi="Arial" w:cs="Arial"/>
-          <w:sz w:val="18"/>
-          <w:szCs w:val="18"/>
-          <w:lang w:val="fi-FI"/>
-        </w:rPr>
-        <w:t xml:space="preserve"> dan Nota Dinas Perintah Pelaksanaan Pengadaan No.</w:t>
-      </w:r>
-      <w:r>
-        <w:rPr>
-          <w:rFonts w:ascii="Arial" w:hAnsi="Arial" w:cs="Arial"/>
-          <w:sz w:val="18"/>
-          <w:szCs w:val="18"/>
-          <w:highlight w:val="yellow"/>
-        </w:rPr>
-        <w:t>#</w:t>
-      </w:r>
-      <w:proofErr w:type="spellStart"/>
-      <w:r>
-        <w:rPr>
-          <w:rFonts w:ascii="Arial" w:hAnsi="Arial" w:cs="Arial"/>
-          <w:sz w:val="18"/>
-          <w:szCs w:val="18"/>
-          <w:highlight w:val="yellow"/>
-        </w:rPr>
-        <w:t>nondpp</w:t>
-      </w:r>
-      <w:proofErr w:type="spellEnd"/>
-      <w:r>
-        <w:rPr>
-          <w:rFonts w:ascii="Arial" w:hAnsi="Arial" w:cs="Arial"/>
-          <w:sz w:val="18"/>
-          <w:szCs w:val="18"/>
-          <w:highlight w:val="yellow"/>
-        </w:rPr>
-        <w:t>#</w:t>
+        <w:t>#nondpp#</w:t>
       </w:r>
       <w:r>
         <w:rPr>
@@ -681,27 +580,7 @@
           <w:szCs w:val="18"/>
           <w:highlight w:val="yellow"/>
         </w:rPr>
-        <w:t>#</w:t>
-      </w:r>
-      <w:proofErr w:type="spellStart"/>
-      <w:r>
-        <w:rPr>
-          <w:rFonts w:ascii="Arial" w:hAnsi="Arial" w:cs="Arial"/>
-          <w:sz w:val="18"/>
-          <w:szCs w:val="18"/>
-          <w:highlight w:val="yellow"/>
-        </w:rPr>
-        <w:t>namapengadaan</w:t>
-      </w:r>
-      <w:proofErr w:type="spellEnd"/>
-      <w:r>
-        <w:rPr>
-          <w:rFonts w:ascii="Arial" w:hAnsi="Arial" w:cs="Arial"/>
-          <w:sz w:val="18"/>
-          <w:szCs w:val="18"/>
-          <w:highlight w:val="yellow"/>
-        </w:rPr>
-        <w:t>#</w:t>
+        <w:t>#namapengadaan#</w:t>
       </w:r>
       <w:r>
         <w:rPr>
@@ -755,23 +634,13 @@
           <w:szCs w:val="18"/>
         </w:rPr>
       </w:pPr>
-      <w:proofErr w:type="spellStart"/>
-      <w:r>
-        <w:rPr>
-          <w:rFonts w:ascii="Arial" w:hAnsi="Arial" w:cs="Arial"/>
-          <w:sz w:val="18"/>
-          <w:szCs w:val="18"/>
-        </w:rPr>
-        <w:t>Nama</w:t>
-      </w:r>
-      <w:proofErr w:type="spellEnd"/>
-      <w:r>
-        <w:rPr>
-          <w:rFonts w:ascii="Arial" w:hAnsi="Arial" w:cs="Arial"/>
-          <w:sz w:val="18"/>
-          <w:szCs w:val="18"/>
-        </w:rPr>
-        <w:t xml:space="preserve"> Perusahaan</w:t>
+      <w:r>
+        <w:rPr>
+          <w:rFonts w:ascii="Arial" w:hAnsi="Arial" w:cs="Arial"/>
+          <w:sz w:val="18"/>
+          <w:szCs w:val="18"/>
+        </w:rPr>
+        <w:t>Nama Perusahaan</w:t>
       </w:r>
       <w:r>
         <w:rPr>
@@ -797,27 +666,7 @@
           <w:szCs w:val="18"/>
           <w:highlight w:val="yellow"/>
         </w:rPr>
-        <w:t>#</w:t>
-      </w:r>
-      <w:proofErr w:type="spellStart"/>
-      <w:r>
-        <w:rPr>
-          <w:rFonts w:ascii="Arial" w:hAnsi="Arial" w:cs="Arial"/>
-          <w:sz w:val="18"/>
-          <w:szCs w:val="18"/>
-          <w:highlight w:val="yellow"/>
-        </w:rPr>
-        <w:t>penyedia</w:t>
-      </w:r>
-      <w:proofErr w:type="spellEnd"/>
-      <w:r>
-        <w:rPr>
-          <w:rFonts w:ascii="Arial" w:hAnsi="Arial" w:cs="Arial"/>
-          <w:sz w:val="18"/>
-          <w:szCs w:val="18"/>
-          <w:highlight w:val="yellow"/>
-        </w:rPr>
-        <w:t>#</w:t>
+        <w:t>#penyedia#</w:t>
       </w:r>
     </w:p>
     <w:p>
@@ -840,7 +689,6 @@
           <w:szCs w:val="18"/>
         </w:rPr>
       </w:pPr>
-      <w:proofErr w:type="spellStart"/>
       <w:r>
         <w:rPr>
           <w:rFonts w:ascii="Arial" w:hAnsi="Arial" w:cs="Arial"/>
@@ -849,7 +697,6 @@
         </w:rPr>
         <w:t>Alamat</w:t>
       </w:r>
-      <w:proofErr w:type="spellEnd"/>
       <w:r>
         <w:rPr>
           <w:rFonts w:ascii="Arial" w:hAnsi="Arial" w:cs="Arial"/>
@@ -875,27 +722,7 @@
           <w:szCs w:val="18"/>
           <w:highlight w:val="yellow"/>
         </w:rPr>
-        <w:t>#</w:t>
-      </w:r>
-      <w:proofErr w:type="spellStart"/>
-      <w:r>
-        <w:rPr>
-          <w:rFonts w:ascii="Arial" w:hAnsi="Arial" w:cs="Arial"/>
-          <w:sz w:val="18"/>
-          <w:szCs w:val="18"/>
-          <w:highlight w:val="yellow"/>
-        </w:rPr>
-        <w:t>alamatpenyedia</w:t>
-      </w:r>
-      <w:proofErr w:type="spellEnd"/>
-      <w:r>
-        <w:rPr>
-          <w:rFonts w:ascii="Arial" w:hAnsi="Arial" w:cs="Arial"/>
-          <w:sz w:val="18"/>
-          <w:szCs w:val="18"/>
-          <w:highlight w:val="yellow"/>
-        </w:rPr>
-        <w:t>#</w:t>
+        <w:t>#alamatpenyedia#</w:t>
       </w:r>
     </w:p>
     <w:bookmarkEnd w:id="0"/>
@@ -972,7 +799,6 @@
           <w:szCs w:val="18"/>
         </w:rPr>
       </w:pPr>
-      <w:proofErr w:type="spellStart"/>
       <w:r>
         <w:rPr>
           <w:rFonts w:ascii="Arial" w:hAnsi="Arial" w:cs="Arial"/>
@@ -981,7 +807,6 @@
         </w:rPr>
         <w:t>Harga</w:t>
       </w:r>
-      <w:proofErr w:type="spellEnd"/>
       <w:r>
         <w:rPr>
           <w:rFonts w:ascii="Arial" w:hAnsi="Arial" w:cs="Arial"/>
@@ -998,17 +823,8 @@
           <w:szCs w:val="18"/>
         </w:rPr>
         <w:tab/>
-      </w:r>
-      <w:proofErr w:type="spellStart"/>
-      <w:r>
-        <w:rPr>
-          <w:rFonts w:ascii="Arial" w:hAnsi="Arial" w:cs="Arial"/>
-          <w:sz w:val="18"/>
-          <w:szCs w:val="18"/>
-        </w:rPr>
         <w:t>Rp</w:t>
       </w:r>
-      <w:proofErr w:type="spellEnd"/>
       <w:r>
         <w:rPr>
           <w:rFonts w:ascii="Arial" w:hAnsi="Arial" w:cs="Arial"/>
@@ -1054,23 +870,13 @@
           <w:szCs w:val="18"/>
         </w:rPr>
       </w:pPr>
-      <w:proofErr w:type="spellStart"/>
-      <w:r>
-        <w:rPr>
-          <w:rFonts w:ascii="Arial" w:hAnsi="Arial" w:cs="Arial"/>
-          <w:sz w:val="18"/>
-          <w:szCs w:val="18"/>
-        </w:rPr>
-        <w:t>Terbilang</w:t>
-      </w:r>
-      <w:proofErr w:type="spellEnd"/>
-      <w:r>
-        <w:rPr>
-          <w:rFonts w:ascii="Arial" w:hAnsi="Arial" w:cs="Arial"/>
-          <w:sz w:val="18"/>
-          <w:szCs w:val="18"/>
-        </w:rPr>
-        <w:t xml:space="preserve"> </w:t>
+      <w:r>
+        <w:rPr>
+          <w:rFonts w:ascii="Arial" w:hAnsi="Arial" w:cs="Arial"/>
+          <w:sz w:val="18"/>
+          <w:szCs w:val="18"/>
+        </w:rPr>
+        <w:t xml:space="preserve">Terbilang </w:t>
       </w:r>
       <w:r>
         <w:rPr>
@@ -1105,71 +911,15 @@
           <w:szCs w:val="18"/>
           <w:highlight w:val="yellow"/>
         </w:rPr>
-        <w:t>#</w:t>
-      </w:r>
-      <w:proofErr w:type="spellStart"/>
-      <w:r>
-        <w:rPr>
-          <w:rFonts w:ascii="Arial" w:hAnsi="Arial" w:cs="Arial"/>
-          <w:sz w:val="18"/>
-          <w:szCs w:val="18"/>
-          <w:highlight w:val="yellow"/>
-        </w:rPr>
-        <w:t>terbilang</w:t>
-      </w:r>
-      <w:proofErr w:type="spellEnd"/>
-      <w:r>
-        <w:rPr>
-          <w:rFonts w:ascii="Arial" w:hAnsi="Arial" w:cs="Arial"/>
-          <w:sz w:val="18"/>
-          <w:szCs w:val="18"/>
-          <w:highlight w:val="yellow"/>
-        </w:rPr>
-        <w:t>#</w:t>
-      </w:r>
-      <w:r>
-        <w:rPr>
-          <w:rFonts w:ascii="Arial" w:hAnsi="Arial" w:cs="Arial"/>
-          <w:sz w:val="18"/>
-          <w:szCs w:val="18"/>
-        </w:rPr>
-        <w:t xml:space="preserve">) </w:t>
-      </w:r>
-      <w:proofErr w:type="spellStart"/>
-      <w:r>
-        <w:rPr>
-          <w:rFonts w:ascii="Arial" w:hAnsi="Arial" w:cs="Arial"/>
-          <w:sz w:val="18"/>
-          <w:szCs w:val="18"/>
-        </w:rPr>
-        <w:t>sudah</w:t>
-      </w:r>
-      <w:proofErr w:type="spellEnd"/>
-      <w:r>
-        <w:rPr>
-          <w:rFonts w:ascii="Arial" w:hAnsi="Arial" w:cs="Arial"/>
-          <w:sz w:val="18"/>
-          <w:szCs w:val="18"/>
-        </w:rPr>
-        <w:t xml:space="preserve">  </w:t>
-      </w:r>
-      <w:proofErr w:type="spellStart"/>
-      <w:r>
-        <w:rPr>
-          <w:rFonts w:ascii="Arial" w:hAnsi="Arial" w:cs="Arial"/>
-          <w:sz w:val="18"/>
-          <w:szCs w:val="18"/>
-        </w:rPr>
-        <w:t>termasuk</w:t>
-      </w:r>
-      <w:proofErr w:type="spellEnd"/>
-      <w:r>
-        <w:rPr>
-          <w:rFonts w:ascii="Arial" w:hAnsi="Arial" w:cs="Arial"/>
-          <w:sz w:val="18"/>
-          <w:szCs w:val="18"/>
-        </w:rPr>
-        <w:t xml:space="preserve"> PPN 10%</w:t>
+        <w:t>#terbilang#</w:t>
+      </w:r>
+      <w:r>
+        <w:rPr>
+          <w:rFonts w:ascii="Arial" w:hAnsi="Arial" w:cs="Arial"/>
+          <w:sz w:val="18"/>
+          <w:szCs w:val="18"/>
+        </w:rPr>
+        <w:t>) sudah  termasuk PPN 10%</w:t>
       </w:r>
     </w:p>
     <w:p>
@@ -1233,23 +983,13 @@
           <w:szCs w:val="18"/>
         </w:rPr>
       </w:pPr>
-      <w:proofErr w:type="spellStart"/>
-      <w:r>
-        <w:rPr>
-          <w:rFonts w:ascii="Arial" w:hAnsi="Arial" w:cs="Arial"/>
-          <w:sz w:val="18"/>
-          <w:szCs w:val="18"/>
-        </w:rPr>
-        <w:t>Nama</w:t>
-      </w:r>
-      <w:proofErr w:type="spellEnd"/>
-      <w:r>
-        <w:rPr>
-          <w:rFonts w:ascii="Arial" w:hAnsi="Arial" w:cs="Arial"/>
-          <w:sz w:val="18"/>
-          <w:szCs w:val="18"/>
-        </w:rPr>
-        <w:t xml:space="preserve"> Perusahaan</w:t>
+      <w:r>
+        <w:rPr>
+          <w:rFonts w:ascii="Arial" w:hAnsi="Arial" w:cs="Arial"/>
+          <w:sz w:val="18"/>
+          <w:szCs w:val="18"/>
+        </w:rPr>
+        <w:t>Nama Perusahaan</w:t>
       </w:r>
       <w:r>
         <w:rPr>
@@ -1298,7 +1038,6 @@
           <w:szCs w:val="18"/>
         </w:rPr>
       </w:pPr>
-      <w:proofErr w:type="spellStart"/>
       <w:r>
         <w:rPr>
           <w:rFonts w:ascii="Arial" w:hAnsi="Arial" w:cs="Arial"/>
@@ -1307,7 +1046,6 @@
         </w:rPr>
         <w:t>Alamat</w:t>
       </w:r>
-      <w:proofErr w:type="spellEnd"/>
       <w:r>
         <w:rPr>
           <w:rFonts w:ascii="Arial" w:hAnsi="Arial" w:cs="Arial"/>
@@ -1412,7 +1150,6 @@
           <w:szCs w:val="18"/>
         </w:rPr>
       </w:pPr>
-      <w:proofErr w:type="spellStart"/>
       <w:r>
         <w:rPr>
           <w:rFonts w:ascii="Arial" w:hAnsi="Arial" w:cs="Arial"/>
@@ -1421,7 +1158,6 @@
         </w:rPr>
         <w:t>Harga</w:t>
       </w:r>
-      <w:proofErr w:type="spellEnd"/>
       <w:r>
         <w:rPr>
           <w:rFonts w:ascii="Arial" w:hAnsi="Arial" w:cs="Arial"/>
@@ -1485,23 +1221,13 @@
           <w:szCs w:val="18"/>
         </w:rPr>
       </w:pPr>
-      <w:proofErr w:type="spellStart"/>
-      <w:r>
-        <w:rPr>
-          <w:rFonts w:ascii="Arial" w:hAnsi="Arial" w:cs="Arial"/>
-          <w:sz w:val="18"/>
-          <w:szCs w:val="18"/>
-        </w:rPr>
-        <w:t>Terbilang</w:t>
-      </w:r>
-      <w:proofErr w:type="spellEnd"/>
-      <w:r>
-        <w:rPr>
-          <w:rFonts w:ascii="Arial" w:hAnsi="Arial" w:cs="Arial"/>
-          <w:sz w:val="18"/>
-          <w:szCs w:val="18"/>
-        </w:rPr>
-        <w:t xml:space="preserve"> </w:t>
+      <w:r>
+        <w:rPr>
+          <w:rFonts w:ascii="Arial" w:hAnsi="Arial" w:cs="Arial"/>
+          <w:sz w:val="18"/>
+          <w:szCs w:val="18"/>
+        </w:rPr>
+        <w:t xml:space="preserve">Terbilang </w:t>
       </w:r>
       <w:r>
         <w:rPr>
@@ -1551,43 +1277,7 @@
           <w:sz w:val="18"/>
           <w:szCs w:val="18"/>
         </w:rPr>
-        <w:t xml:space="preserve"> </w:t>
-      </w:r>
-      <w:proofErr w:type="spellStart"/>
-      <w:r>
-        <w:rPr>
-          <w:rFonts w:ascii="Arial" w:hAnsi="Arial" w:cs="Arial"/>
-          <w:sz w:val="18"/>
-          <w:szCs w:val="18"/>
-        </w:rPr>
-        <w:t>sudah</w:t>
-      </w:r>
-      <w:proofErr w:type="spellEnd"/>
-      <w:r>
-        <w:rPr>
-          <w:rFonts w:ascii="Arial" w:hAnsi="Arial" w:cs="Arial"/>
-          <w:sz w:val="18"/>
-          <w:szCs w:val="18"/>
-        </w:rPr>
-        <w:t xml:space="preserve">  </w:t>
-      </w:r>
-      <w:proofErr w:type="spellStart"/>
-      <w:r>
-        <w:rPr>
-          <w:rFonts w:ascii="Arial" w:hAnsi="Arial" w:cs="Arial"/>
-          <w:sz w:val="18"/>
-          <w:szCs w:val="18"/>
-        </w:rPr>
-        <w:t>termasuk</w:t>
-      </w:r>
-      <w:proofErr w:type="spellEnd"/>
-      <w:r>
-        <w:rPr>
-          <w:rFonts w:ascii="Arial" w:hAnsi="Arial" w:cs="Arial"/>
-          <w:sz w:val="18"/>
-          <w:szCs w:val="18"/>
-        </w:rPr>
-        <w:t xml:space="preserve"> PPN 10%</w:t>
+        <w:t xml:space="preserve"> sudah  termasuk PPN 10%</w:t>
       </w:r>
     </w:p>
     <w:p>
@@ -1628,59 +1318,13 @@
           <w:szCs w:val="18"/>
         </w:rPr>
       </w:pPr>
-      <w:proofErr w:type="spellStart"/>
-      <w:r>
-        <w:rPr>
-          <w:rFonts w:ascii="Arial" w:hAnsi="Arial" w:cs="Arial"/>
-          <w:sz w:val="18"/>
-          <w:szCs w:val="18"/>
-        </w:rPr>
-        <w:t>Tempat</w:t>
-      </w:r>
-      <w:proofErr w:type="spellEnd"/>
-      <w:r>
-        <w:rPr>
-          <w:rFonts w:ascii="Arial" w:hAnsi="Arial" w:cs="Arial"/>
-          <w:sz w:val="18"/>
-          <w:szCs w:val="18"/>
-        </w:rPr>
-        <w:t xml:space="preserve">  </w:t>
-      </w:r>
-      <w:proofErr w:type="spellStart"/>
-      <w:r>
-        <w:rPr>
-          <w:rFonts w:ascii="Arial" w:hAnsi="Arial" w:cs="Arial"/>
-          <w:sz w:val="18"/>
-          <w:szCs w:val="18"/>
-        </w:rPr>
-        <w:t>Penyelesaian</w:t>
-      </w:r>
-      <w:proofErr w:type="spellEnd"/>
-      <w:r>
-        <w:rPr>
-          <w:rFonts w:ascii="Arial" w:hAnsi="Arial" w:cs="Arial"/>
-          <w:sz w:val="18"/>
-          <w:szCs w:val="18"/>
-        </w:rPr>
-        <w:t xml:space="preserve"> </w:t>
-      </w:r>
-      <w:proofErr w:type="spellStart"/>
-      <w:r>
-        <w:rPr>
-          <w:rFonts w:ascii="Arial" w:hAnsi="Arial" w:cs="Arial"/>
-          <w:sz w:val="18"/>
-          <w:szCs w:val="18"/>
-        </w:rPr>
-        <w:t>Pekerjaan</w:t>
-      </w:r>
-      <w:proofErr w:type="spellEnd"/>
-      <w:r>
-        <w:rPr>
-          <w:rFonts w:ascii="Arial" w:hAnsi="Arial" w:cs="Arial"/>
-          <w:sz w:val="18"/>
-          <w:szCs w:val="18"/>
-        </w:rPr>
-        <w:t xml:space="preserve">  ; </w:t>
+      <w:r>
+        <w:rPr>
+          <w:rFonts w:ascii="Arial" w:hAnsi="Arial" w:cs="Arial"/>
+          <w:sz w:val="18"/>
+          <w:szCs w:val="18"/>
+        </w:rPr>
+        <w:t xml:space="preserve">Tempat  Penyelesaian Pekerjaan  ; </w:t>
       </w:r>
       <w:r>
         <w:rPr>
@@ -1689,27 +1333,7 @@
           <w:szCs w:val="18"/>
           <w:highlight w:val="yellow"/>
         </w:rPr>
-        <w:t>#</w:t>
-      </w:r>
-      <w:proofErr w:type="spellStart"/>
-      <w:r>
-        <w:rPr>
-          <w:rFonts w:ascii="Arial" w:hAnsi="Arial" w:cs="Arial"/>
-          <w:sz w:val="18"/>
-          <w:szCs w:val="18"/>
-          <w:highlight w:val="yellow"/>
-        </w:rPr>
-        <w:t>tempatpenyelesaian</w:t>
-      </w:r>
-      <w:proofErr w:type="spellEnd"/>
-      <w:r>
-        <w:rPr>
-          <w:rFonts w:ascii="Arial" w:hAnsi="Arial" w:cs="Arial"/>
-          <w:sz w:val="18"/>
-          <w:szCs w:val="18"/>
-          <w:highlight w:val="yellow"/>
-        </w:rPr>
-        <w:t>#</w:t>
+        <w:t>#tempatpenyelesaian#</w:t>
       </w:r>
     </w:p>
     <w:p>
@@ -1735,77 +1359,13 @@
           <w:lang w:val="id-ID"/>
         </w:rPr>
       </w:pPr>
-      <w:proofErr w:type="spellStart"/>
-      <w:r>
-        <w:rPr>
-          <w:rFonts w:ascii="Arial" w:hAnsi="Arial" w:cs="Arial"/>
-          <w:sz w:val="18"/>
-          <w:szCs w:val="18"/>
-        </w:rPr>
-        <w:t>Waktu</w:t>
-      </w:r>
-      <w:proofErr w:type="spellEnd"/>
-      <w:r>
-        <w:rPr>
-          <w:rFonts w:ascii="Arial" w:hAnsi="Arial" w:cs="Arial"/>
-          <w:sz w:val="18"/>
-          <w:szCs w:val="18"/>
-        </w:rPr>
-        <w:t xml:space="preserve"> </w:t>
-      </w:r>
-      <w:proofErr w:type="spellStart"/>
-      <w:r>
-        <w:rPr>
-          <w:rFonts w:ascii="Arial" w:hAnsi="Arial" w:cs="Arial"/>
-          <w:sz w:val="18"/>
-          <w:szCs w:val="18"/>
-        </w:rPr>
-        <w:t>penyelesaian</w:t>
-      </w:r>
-      <w:proofErr w:type="spellEnd"/>
-      <w:r>
-        <w:rPr>
-          <w:rFonts w:ascii="Arial" w:hAnsi="Arial" w:cs="Arial"/>
-          <w:sz w:val="18"/>
-          <w:szCs w:val="18"/>
-        </w:rPr>
-        <w:t xml:space="preserve"> </w:t>
-      </w:r>
-      <w:proofErr w:type="spellStart"/>
-      <w:r>
-        <w:rPr>
-          <w:rFonts w:ascii="Arial" w:hAnsi="Arial" w:cs="Arial"/>
-          <w:sz w:val="18"/>
-          <w:szCs w:val="18"/>
-        </w:rPr>
-        <w:t>pekerjaan</w:t>
-      </w:r>
-      <w:proofErr w:type="spellEnd"/>
-      <w:r>
-        <w:rPr>
-          <w:rFonts w:ascii="Arial" w:hAnsi="Arial" w:cs="Arial"/>
-          <w:sz w:val="18"/>
-          <w:szCs w:val="18"/>
-        </w:rPr>
-        <w:t xml:space="preserve"> </w:t>
-      </w:r>
-      <w:proofErr w:type="spellStart"/>
-      <w:r>
-        <w:rPr>
-          <w:rFonts w:ascii="Arial" w:hAnsi="Arial" w:cs="Arial"/>
-          <w:sz w:val="18"/>
-          <w:szCs w:val="18"/>
-        </w:rPr>
-        <w:t>adalah</w:t>
-      </w:r>
-      <w:proofErr w:type="spellEnd"/>
-      <w:r>
-        <w:rPr>
-          <w:rFonts w:ascii="Arial" w:hAnsi="Arial" w:cs="Arial"/>
-          <w:sz w:val="18"/>
-          <w:szCs w:val="18"/>
-        </w:rPr>
-        <w:t xml:space="preserve"> </w:t>
+      <w:r>
+        <w:rPr>
+          <w:rFonts w:ascii="Arial" w:hAnsi="Arial" w:cs="Arial"/>
+          <w:sz w:val="18"/>
+          <w:szCs w:val="18"/>
+        </w:rPr>
+        <w:t xml:space="preserve">Waktu penyelesaian pekerjaan adalah </w:t>
       </w:r>
       <w:bookmarkStart w:id="1" w:name="_GoBack"/>
       <w:bookmarkEnd w:id="1"/>
@@ -1816,27 +1376,7 @@
           <w:szCs w:val="18"/>
           <w:highlight w:val="yellow"/>
         </w:rPr>
-        <w:t>#</w:t>
-      </w:r>
-      <w:proofErr w:type="spellStart"/>
-      <w:r>
-        <w:rPr>
-          <w:rFonts w:ascii="Arial" w:hAnsi="Arial" w:cs="Arial"/>
-          <w:sz w:val="18"/>
-          <w:szCs w:val="18"/>
-          <w:highlight w:val="yellow"/>
-        </w:rPr>
-        <w:t>waktupengerjaan</w:t>
-      </w:r>
-      <w:proofErr w:type="spellEnd"/>
-      <w:r>
-        <w:rPr>
-          <w:rFonts w:ascii="Arial" w:hAnsi="Arial" w:cs="Arial"/>
-          <w:sz w:val="18"/>
-          <w:szCs w:val="18"/>
-          <w:highlight w:val="yellow"/>
-        </w:rPr>
-        <w:t>#</w:t>
+        <w:t>#waktupengerjaan#</w:t>
       </w:r>
     </w:p>
     <w:p>
@@ -1850,7 +1390,6 @@
           <w:lang w:val="es-ES"/>
         </w:rPr>
       </w:pPr>
-      <w:proofErr w:type="spellStart"/>
       <w:r>
         <w:rPr>
           <w:rFonts w:ascii="Arial" w:hAnsi="Arial" w:cs="Arial"/>
@@ -1858,177 +1397,7 @@
           <w:szCs w:val="18"/>
           <w:lang w:val="es-ES"/>
         </w:rPr>
-        <w:t>Sebagai</w:t>
-      </w:r>
-      <w:proofErr w:type="spellEnd"/>
-      <w:r>
-        <w:rPr>
-          <w:rFonts w:ascii="Arial" w:hAnsi="Arial" w:cs="Arial"/>
-          <w:sz w:val="18"/>
-          <w:szCs w:val="18"/>
-          <w:lang w:val="es-ES"/>
-        </w:rPr>
-        <w:t xml:space="preserve"> </w:t>
-      </w:r>
-      <w:proofErr w:type="spellStart"/>
-      <w:r>
-        <w:rPr>
-          <w:rFonts w:ascii="Arial" w:hAnsi="Arial" w:cs="Arial"/>
-          <w:sz w:val="18"/>
-          <w:szCs w:val="18"/>
-          <w:lang w:val="es-ES"/>
-        </w:rPr>
-        <w:t>bahan</w:t>
-      </w:r>
-      <w:proofErr w:type="spellEnd"/>
-      <w:r>
-        <w:rPr>
-          <w:rFonts w:ascii="Arial" w:hAnsi="Arial" w:cs="Arial"/>
-          <w:sz w:val="18"/>
-          <w:szCs w:val="18"/>
-          <w:lang w:val="es-ES"/>
-        </w:rPr>
-        <w:t xml:space="preserve"> </w:t>
-      </w:r>
-      <w:proofErr w:type="spellStart"/>
-      <w:r>
-        <w:rPr>
-          <w:rFonts w:ascii="Arial" w:hAnsi="Arial" w:cs="Arial"/>
-          <w:sz w:val="18"/>
-          <w:szCs w:val="18"/>
-          <w:lang w:val="es-ES"/>
-        </w:rPr>
-        <w:t>pertimbangan</w:t>
-      </w:r>
-      <w:proofErr w:type="spellEnd"/>
-      <w:r>
-        <w:rPr>
-          <w:rFonts w:ascii="Arial" w:hAnsi="Arial" w:cs="Arial"/>
-          <w:sz w:val="18"/>
-          <w:szCs w:val="18"/>
-          <w:lang w:val="es-ES"/>
-        </w:rPr>
-        <w:t xml:space="preserve">, </w:t>
-      </w:r>
-      <w:proofErr w:type="spellStart"/>
-      <w:r>
-        <w:rPr>
-          <w:rFonts w:ascii="Arial" w:hAnsi="Arial" w:cs="Arial"/>
-          <w:sz w:val="18"/>
-          <w:szCs w:val="18"/>
-          <w:lang w:val="es-ES"/>
-        </w:rPr>
-        <w:t>bersama</w:t>
-      </w:r>
-      <w:proofErr w:type="spellEnd"/>
-      <w:r>
-        <w:rPr>
-          <w:rFonts w:ascii="Arial" w:hAnsi="Arial" w:cs="Arial"/>
-          <w:sz w:val="18"/>
-          <w:szCs w:val="18"/>
-          <w:lang w:val="es-ES"/>
-        </w:rPr>
-        <w:t xml:space="preserve"> </w:t>
-      </w:r>
-      <w:proofErr w:type="spellStart"/>
-      <w:r>
-        <w:rPr>
-          <w:rFonts w:ascii="Arial" w:hAnsi="Arial" w:cs="Arial"/>
-          <w:sz w:val="18"/>
-          <w:szCs w:val="18"/>
-          <w:lang w:val="es-ES"/>
-        </w:rPr>
-        <w:t>ini</w:t>
-      </w:r>
-      <w:proofErr w:type="spellEnd"/>
-      <w:r>
-        <w:rPr>
-          <w:rFonts w:ascii="Arial" w:hAnsi="Arial" w:cs="Arial"/>
-          <w:sz w:val="18"/>
-          <w:szCs w:val="18"/>
-          <w:lang w:val="es-ES"/>
-        </w:rPr>
-        <w:t xml:space="preserve"> </w:t>
-      </w:r>
-      <w:proofErr w:type="spellStart"/>
-      <w:r>
-        <w:rPr>
-          <w:rFonts w:ascii="Arial" w:hAnsi="Arial" w:cs="Arial"/>
-          <w:sz w:val="18"/>
-          <w:szCs w:val="18"/>
-          <w:lang w:val="es-ES"/>
-        </w:rPr>
-        <w:t>dilampirkan</w:t>
-      </w:r>
-      <w:proofErr w:type="spellEnd"/>
-      <w:r>
-        <w:rPr>
-          <w:rFonts w:ascii="Arial" w:hAnsi="Arial" w:cs="Arial"/>
-          <w:sz w:val="18"/>
-          <w:szCs w:val="18"/>
-          <w:lang w:val="es-ES"/>
-        </w:rPr>
-        <w:t xml:space="preserve"> </w:t>
-      </w:r>
-      <w:proofErr w:type="spellStart"/>
-      <w:r>
-        <w:rPr>
-          <w:rFonts w:ascii="Arial" w:hAnsi="Arial" w:cs="Arial"/>
-          <w:sz w:val="18"/>
-          <w:szCs w:val="18"/>
-          <w:lang w:val="es-ES"/>
-        </w:rPr>
-        <w:t>dokumen-dokumen</w:t>
-      </w:r>
-      <w:proofErr w:type="spellEnd"/>
-      <w:r>
-        <w:rPr>
-          <w:rFonts w:ascii="Arial" w:hAnsi="Arial" w:cs="Arial"/>
-          <w:sz w:val="18"/>
-          <w:szCs w:val="18"/>
-          <w:lang w:val="es-ES"/>
-        </w:rPr>
-        <w:t xml:space="preserve"> </w:t>
-      </w:r>
-      <w:proofErr w:type="spellStart"/>
-      <w:r>
-        <w:rPr>
-          <w:rFonts w:ascii="Arial" w:hAnsi="Arial" w:cs="Arial"/>
-          <w:sz w:val="18"/>
-          <w:szCs w:val="18"/>
-          <w:lang w:val="es-ES"/>
-        </w:rPr>
-        <w:t>sebagai</w:t>
-      </w:r>
-      <w:proofErr w:type="spellEnd"/>
-      <w:r>
-        <w:rPr>
-          <w:rFonts w:ascii="Arial" w:hAnsi="Arial" w:cs="Arial"/>
-          <w:sz w:val="18"/>
-          <w:szCs w:val="18"/>
-          <w:lang w:val="es-ES"/>
-        </w:rPr>
-        <w:t xml:space="preserve"> </w:t>
-      </w:r>
-      <w:proofErr w:type="spellStart"/>
-      <w:r>
-        <w:rPr>
-          <w:rFonts w:ascii="Arial" w:hAnsi="Arial" w:cs="Arial"/>
-          <w:sz w:val="18"/>
-          <w:szCs w:val="18"/>
-          <w:lang w:val="es-ES"/>
-        </w:rPr>
-        <w:t>berikut</w:t>
-      </w:r>
-      <w:proofErr w:type="spellEnd"/>
-      <w:r>
-        <w:rPr>
-          <w:rFonts w:ascii="Arial" w:hAnsi="Arial" w:cs="Arial"/>
-          <w:sz w:val="18"/>
-          <w:szCs w:val="18"/>
-          <w:lang w:val="es-ES"/>
-        </w:rPr>
-        <w:t xml:space="preserve"> ; </w:t>
+        <w:t xml:space="preserve">Sebagai bahan pertimbangan, bersama ini dilampirkan dokumen-dokumen sebagai berikut ; </w:t>
       </w:r>
     </w:p>
     <w:p>
@@ -2051,7 +1420,6 @@
           <w:lang w:val="sv-SE"/>
         </w:rPr>
       </w:pPr>
-      <w:proofErr w:type="spellStart"/>
       <w:r>
         <w:rPr>
           <w:rFonts w:ascii="Arial" w:hAnsi="Arial" w:cs="Arial"/>
@@ -2059,69 +1427,8 @@
           <w:szCs w:val="18"/>
           <w:lang w:val="es-ES"/>
         </w:rPr>
-        <w:t>Berita</w:t>
-      </w:r>
-      <w:proofErr w:type="spellEnd"/>
-      <w:r>
-        <w:rPr>
-          <w:rFonts w:ascii="Arial" w:hAnsi="Arial" w:cs="Arial"/>
-          <w:sz w:val="18"/>
-          <w:szCs w:val="18"/>
-          <w:lang w:val="es-ES"/>
-        </w:rPr>
-        <w:t xml:space="preserve"> Acara </w:t>
-      </w:r>
-      <w:proofErr w:type="spellStart"/>
-      <w:r>
-        <w:rPr>
-          <w:rFonts w:ascii="Arial" w:hAnsi="Arial" w:cs="Arial"/>
-          <w:sz w:val="18"/>
-          <w:szCs w:val="18"/>
-          <w:lang w:val="es-ES"/>
-        </w:rPr>
-        <w:t>Hasil</w:t>
-      </w:r>
-      <w:proofErr w:type="spellEnd"/>
-      <w:r>
-        <w:rPr>
-          <w:rFonts w:ascii="Arial" w:hAnsi="Arial" w:cs="Arial"/>
-          <w:sz w:val="18"/>
-          <w:szCs w:val="18"/>
-          <w:lang w:val="es-ES"/>
-        </w:rPr>
-        <w:t xml:space="preserve"> </w:t>
-      </w:r>
-      <w:proofErr w:type="spellStart"/>
-      <w:r>
-        <w:rPr>
-          <w:rFonts w:ascii="Arial" w:hAnsi="Arial" w:cs="Arial"/>
-          <w:sz w:val="18"/>
-          <w:szCs w:val="18"/>
-          <w:lang w:val="es-ES"/>
-        </w:rPr>
-        <w:t>Evaluasi</w:t>
-      </w:r>
-      <w:proofErr w:type="spellEnd"/>
-      <w:r>
-        <w:rPr>
-          <w:rFonts w:ascii="Arial" w:hAnsi="Arial" w:cs="Arial"/>
-          <w:sz w:val="18"/>
-          <w:szCs w:val="18"/>
-          <w:lang w:val="es-ES"/>
-        </w:rPr>
-        <w:t xml:space="preserve"> </w:t>
-      </w:r>
-      <w:proofErr w:type="spellStart"/>
-      <w:r>
-        <w:rPr>
-          <w:rFonts w:ascii="Arial" w:hAnsi="Arial" w:cs="Arial"/>
-          <w:sz w:val="18"/>
-          <w:szCs w:val="18"/>
-          <w:lang w:val="es-ES"/>
-        </w:rPr>
-        <w:t>Akhir</w:t>
-      </w:r>
-      <w:proofErr w:type="spellEnd"/>
+        <w:t>Berita Acara Hasil Evaluasi Akhir</w:t>
+      </w:r>
     </w:p>
     <w:p>
       <w:pPr>
@@ -2154,7 +1461,6 @@
         </w:rPr>
         <w:t xml:space="preserve">   </w:t>
       </w:r>
-      <w:proofErr w:type="spellStart"/>
       <w:r>
         <w:rPr>
           <w:rFonts w:ascii="Arial" w:hAnsi="Arial" w:cs="Arial"/>
@@ -2162,89 +1468,8 @@
           <w:szCs w:val="18"/>
           <w:lang w:val="es-ES"/>
         </w:rPr>
-        <w:t>Berita</w:t>
-      </w:r>
-      <w:proofErr w:type="spellEnd"/>
-      <w:r>
-        <w:rPr>
-          <w:rFonts w:ascii="Arial" w:hAnsi="Arial" w:cs="Arial"/>
-          <w:sz w:val="18"/>
-          <w:szCs w:val="18"/>
-          <w:lang w:val="es-ES"/>
-        </w:rPr>
-        <w:t xml:space="preserve"> Acara </w:t>
-      </w:r>
-      <w:proofErr w:type="spellStart"/>
-      <w:r>
-        <w:rPr>
-          <w:rFonts w:ascii="Arial" w:hAnsi="Arial" w:cs="Arial"/>
-          <w:sz w:val="18"/>
-          <w:szCs w:val="18"/>
-          <w:lang w:val="es-ES"/>
-        </w:rPr>
-        <w:t>Hasil</w:t>
-      </w:r>
-      <w:proofErr w:type="spellEnd"/>
-      <w:r>
-        <w:rPr>
-          <w:rFonts w:ascii="Arial" w:hAnsi="Arial" w:cs="Arial"/>
-          <w:sz w:val="18"/>
-          <w:szCs w:val="18"/>
-          <w:lang w:val="es-ES"/>
-        </w:rPr>
-        <w:t xml:space="preserve"> </w:t>
-      </w:r>
-      <w:proofErr w:type="spellStart"/>
-      <w:r>
-        <w:rPr>
-          <w:rFonts w:ascii="Arial" w:hAnsi="Arial" w:cs="Arial"/>
-          <w:sz w:val="18"/>
-          <w:szCs w:val="18"/>
-          <w:lang w:val="es-ES"/>
-        </w:rPr>
-        <w:t>Evaluasi</w:t>
-      </w:r>
-      <w:proofErr w:type="spellEnd"/>
-      <w:r>
-        <w:rPr>
-          <w:rFonts w:ascii="Arial" w:hAnsi="Arial" w:cs="Arial"/>
-          <w:sz w:val="18"/>
-          <w:szCs w:val="18"/>
-          <w:lang w:val="es-ES"/>
-        </w:rPr>
-        <w:t xml:space="preserve"> </w:t>
-      </w:r>
-      <w:proofErr w:type="spellStart"/>
-      <w:r>
-        <w:rPr>
-          <w:rFonts w:ascii="Arial" w:hAnsi="Arial" w:cs="Arial"/>
-          <w:sz w:val="18"/>
-          <w:szCs w:val="18"/>
-          <w:lang w:val="es-ES"/>
-        </w:rPr>
-        <w:t>Administrasi</w:t>
-      </w:r>
-      <w:proofErr w:type="spellEnd"/>
-      <w:r>
-        <w:rPr>
-          <w:rFonts w:ascii="Arial" w:hAnsi="Arial" w:cs="Arial"/>
-          <w:sz w:val="18"/>
-          <w:szCs w:val="18"/>
-          <w:lang w:val="es-ES"/>
-        </w:rPr>
-        <w:t xml:space="preserve"> Dan </w:t>
-      </w:r>
-      <w:proofErr w:type="spellStart"/>
-      <w:r>
-        <w:rPr>
-          <w:rFonts w:ascii="Arial" w:hAnsi="Arial" w:cs="Arial"/>
-          <w:sz w:val="18"/>
-          <w:szCs w:val="18"/>
-          <w:lang w:val="es-ES"/>
-        </w:rPr>
-        <w:t>Teknis</w:t>
-      </w:r>
-      <w:proofErr w:type="spellEnd"/>
+        <w:t>Berita Acara Hasil Evaluasi Administrasi Dan Teknis</w:t>
+      </w:r>
     </w:p>
     <w:p>
       <w:pPr>
@@ -2363,7 +1588,7 @@
     </w:p>
     <w:p/>
     <w:sectPr>
-      <w:headerReference w:type="default" r:id="rId8"/>
+      <w:headerReference w:type="default" r:id="rId7"/>
       <w:pgSz w:w="11906" w:h="16838"/>
       <w:pgMar w:top="1440" w:right="1440" w:bottom="1440" w:left="1440" w:header="708" w:footer="708" w:gutter="0"/>
       <w:cols w:space="708"/>
@@ -2374,7 +1599,7 @@
 </file>
 
 <file path=word/endnotes.xml><?xml version="1.0" encoding="utf-8"?>
-<w:endnotes xmlns:wpc="http://schemas.microsoft.com/office/word/2010/wordprocessingCanvas" xmlns:mc="http://schemas.openxmlformats.org/markup-compatibility/2006" xmlns:o="urn:schemas-microsoft-com:office:office" xmlns:r="http://schemas.openxmlformats.org/officeDocument/2006/relationships" xmlns:m="http://schemas.openxmlformats.org/officeDocument/2006/math" xmlns:v="urn:schemas-microsoft-com:vml" xmlns:wp14="http://schemas.microsoft.com/office/word/2010/wordprocessingDrawing" xmlns:wp="http://schemas.openxmlformats.org/drawingml/2006/wordprocessingDrawing" xmlns:w10="urn:schemas-microsoft-com:office:word" xmlns:w="http://schemas.openxmlformats.org/wordprocessingml/2006/main" xmlns:w14="http://schemas.microsoft.com/office/word/2010/wordml" xmlns:wpg="http://schemas.microsoft.com/office/word/2010/wordprocessingGroup" xmlns:wpi="http://schemas.microsoft.com/office/word/2010/wordprocessingInk" xmlns:wne="http://schemas.microsoft.com/office/word/2006/wordml" xmlns:wps="http://schemas.microsoft.com/office/word/2010/wordprocessingShape" mc:Ignorable="w14 wp14">
+<w:endnotes xmlns:ve="http://schemas.openxmlformats.org/markup-compatibility/2006" xmlns:o="urn:schemas-microsoft-com:office:office" xmlns:r="http://schemas.openxmlformats.org/officeDocument/2006/relationships" xmlns:m="http://schemas.openxmlformats.org/officeDocument/2006/math" xmlns:v="urn:schemas-microsoft-com:vml" xmlns:wp="http://schemas.openxmlformats.org/drawingml/2006/wordprocessingDrawing" xmlns:w10="urn:schemas-microsoft-com:office:word" xmlns:w="http://schemas.openxmlformats.org/wordprocessingml/2006/main" xmlns:wne="http://schemas.microsoft.com/office/word/2006/wordml">
   <w:endnote w:type="separator" w:id="-1">
     <w:p>
       <w:pPr>
@@ -2399,7 +1624,7 @@
 </file>
 
 <file path=word/footnotes.xml><?xml version="1.0" encoding="utf-8"?>
-<w:footnotes xmlns:wpc="http://schemas.microsoft.com/office/word/2010/wordprocessingCanvas" xmlns:mc="http://schemas.openxmlformats.org/markup-compatibility/2006" xmlns:o="urn:schemas-microsoft-com:office:office" xmlns:r="http://schemas.openxmlformats.org/officeDocument/2006/relationships" xmlns:m="http://schemas.openxmlformats.org/officeDocument/2006/math" xmlns:v="urn:schemas-microsoft-com:vml" xmlns:wp14="http://schemas.microsoft.com/office/word/2010/wordprocessingDrawing" xmlns:wp="http://schemas.openxmlformats.org/drawingml/2006/wordprocessingDrawing" xmlns:w10="urn:schemas-microsoft-com:office:word" xmlns:w="http://schemas.openxmlformats.org/wordprocessingml/2006/main" xmlns:w14="http://schemas.microsoft.com/office/word/2010/wordml" xmlns:wpg="http://schemas.microsoft.com/office/word/2010/wordprocessingGroup" xmlns:wpi="http://schemas.microsoft.com/office/word/2010/wordprocessingInk" xmlns:wne="http://schemas.microsoft.com/office/word/2006/wordml" xmlns:wps="http://schemas.microsoft.com/office/word/2010/wordprocessingShape" mc:Ignorable="w14 wp14">
+<w:footnotes xmlns:ve="http://schemas.openxmlformats.org/markup-compatibility/2006" xmlns:o="urn:schemas-microsoft-com:office:office" xmlns:r="http://schemas.openxmlformats.org/officeDocument/2006/relationships" xmlns:m="http://schemas.openxmlformats.org/officeDocument/2006/math" xmlns:v="urn:schemas-microsoft-com:vml" xmlns:wp="http://schemas.openxmlformats.org/drawingml/2006/wordprocessingDrawing" xmlns:w10="urn:schemas-microsoft-com:office:word" xmlns:w="http://schemas.openxmlformats.org/wordprocessingml/2006/main" xmlns:wne="http://schemas.microsoft.com/office/word/2006/wordml">
   <w:footnote w:type="separator" w:id="-1">
     <w:p>
       <w:pPr>
@@ -2424,7 +1649,7 @@
 </file>
 
 <file path=word/header1.xml><?xml version="1.0" encoding="utf-8"?>
-<w:hdr xmlns:wpc="http://schemas.microsoft.com/office/word/2010/wordprocessingCanvas" xmlns:mc="http://schemas.openxmlformats.org/markup-compatibility/2006" xmlns:o="urn:schemas-microsoft-com:office:office" xmlns:r="http://schemas.openxmlformats.org/officeDocument/2006/relationships" xmlns:m="http://schemas.openxmlformats.org/officeDocument/2006/math" xmlns:v="urn:schemas-microsoft-com:vml" xmlns:wp14="http://schemas.microsoft.com/office/word/2010/wordprocessingDrawing" xmlns:wp="http://schemas.openxmlformats.org/drawingml/2006/wordprocessingDrawing" xmlns:w10="urn:schemas-microsoft-com:office:word" xmlns:w="http://schemas.openxmlformats.org/wordprocessingml/2006/main" xmlns:w14="http://schemas.microsoft.com/office/word/2010/wordml" xmlns:wpg="http://schemas.microsoft.com/office/word/2010/wordprocessingGroup" xmlns:wpi="http://schemas.microsoft.com/office/word/2010/wordprocessingInk" xmlns:wne="http://schemas.microsoft.com/office/word/2006/wordml" xmlns:wps="http://schemas.microsoft.com/office/word/2010/wordprocessingShape" mc:Ignorable="w14 wp14">
+<w:hdr xmlns:ve="http://schemas.openxmlformats.org/markup-compatibility/2006" xmlns:o="urn:schemas-microsoft-com:office:office" xmlns:r="http://schemas.openxmlformats.org/officeDocument/2006/relationships" xmlns:m="http://schemas.openxmlformats.org/officeDocument/2006/math" xmlns:v="urn:schemas-microsoft-com:vml" xmlns:wp="http://schemas.openxmlformats.org/drawingml/2006/wordprocessingDrawing" xmlns:w10="urn:schemas-microsoft-com:office:word" xmlns:w="http://schemas.openxmlformats.org/wordprocessingml/2006/main" xmlns:wne="http://schemas.microsoft.com/office/word/2006/wordml">
   <w:p>
     <w:pPr>
       <w:pStyle w:val="Header"/>
@@ -2465,7 +1690,7 @@
           <v:imagedata r:id="rId1" o:title=""/>
           <w10:wrap type="topAndBottom"/>
         </v:shape>
-        <o:OLEObject Type="Embed" ProgID="PBrush" ShapeID="_x0000_s2049" DrawAspect="Content" ObjectID="_1434197971" r:id="rId2"/>
+        <o:OLEObject Type="Embed" ProgID="PBrush" ShapeID="_x0000_s2049" DrawAspect="Content" ObjectID="_1434286720" r:id="rId2"/>
       </w:pict>
     </w:r>
     <w:r>
@@ -2474,25 +1699,7 @@
         <w:b/>
         <w:sz w:val="20"/>
       </w:rPr>
-      <w:t>PT.  PLN  (</w:t>
-    </w:r>
-    <w:proofErr w:type="spellStart"/>
-    <w:r>
-      <w:rPr>
-        <w:rFonts w:ascii="Tahoma" w:hAnsi="Tahoma"/>
-        <w:b/>
-        <w:sz w:val="20"/>
-      </w:rPr>
-      <w:t>Persero</w:t>
-    </w:r>
-    <w:proofErr w:type="spellEnd"/>
-    <w:r>
-      <w:rPr>
-        <w:rFonts w:ascii="Tahoma" w:hAnsi="Tahoma"/>
-        <w:b/>
-        <w:sz w:val="20"/>
-      </w:rPr>
-      <w:t>)</w:t>
+      <w:t>PT.  PLN  (Persero)</w:t>
     </w:r>
     <w:r>
       <w:rPr>
@@ -2574,7 +1781,7 @@
 </file>
 
 <file path=word/numbering.xml><?xml version="1.0" encoding="utf-8"?>
-<w:numbering xmlns:wpc="http://schemas.microsoft.com/office/word/2010/wordprocessingCanvas" xmlns:mc="http://schemas.openxmlformats.org/markup-compatibility/2006" xmlns:o="urn:schemas-microsoft-com:office:office" xmlns:r="http://schemas.openxmlformats.org/officeDocument/2006/relationships" xmlns:m="http://schemas.openxmlformats.org/officeDocument/2006/math" xmlns:v="urn:schemas-microsoft-com:vml" xmlns:wp14="http://schemas.microsoft.com/office/word/2010/wordprocessingDrawing" xmlns:wp="http://schemas.openxmlformats.org/drawingml/2006/wordprocessingDrawing" xmlns:w10="urn:schemas-microsoft-com:office:word" xmlns:w="http://schemas.openxmlformats.org/wordprocessingml/2006/main" xmlns:w14="http://schemas.microsoft.com/office/word/2010/wordml" xmlns:wpg="http://schemas.microsoft.com/office/word/2010/wordprocessingGroup" xmlns:wpi="http://schemas.microsoft.com/office/word/2010/wordprocessingInk" xmlns:wne="http://schemas.microsoft.com/office/word/2006/wordml" xmlns:wps="http://schemas.microsoft.com/office/word/2010/wordprocessingShape" mc:Ignorable="w14 wp14">
+<w:numbering xmlns:ve="http://schemas.openxmlformats.org/markup-compatibility/2006" xmlns:o="urn:schemas-microsoft-com:office:office" xmlns:r="http://schemas.openxmlformats.org/officeDocument/2006/relationships" xmlns:m="http://schemas.openxmlformats.org/officeDocument/2006/math" xmlns:v="urn:schemas-microsoft-com:vml" xmlns:wp="http://schemas.openxmlformats.org/drawingml/2006/wordprocessingDrawing" xmlns:w10="urn:schemas-microsoft-com:office:word" xmlns:w="http://schemas.openxmlformats.org/wordprocessingml/2006/main" xmlns:wne="http://schemas.microsoft.com/office/word/2006/wordml">
   <w:abstractNum w:abstractNumId="0">
     <w:nsid w:val="010D7992"/>
     <w:multiLevelType w:val="hybridMultilevel"/>
@@ -3043,7 +2250,7 @@
 </file>
 
 <file path=word/styles.xml><?xml version="1.0" encoding="utf-8"?>
-<w:styles xmlns:mc="http://schemas.openxmlformats.org/markup-compatibility/2006" xmlns:r="http://schemas.openxmlformats.org/officeDocument/2006/relationships" xmlns:w="http://schemas.openxmlformats.org/wordprocessingml/2006/main" xmlns:w14="http://schemas.microsoft.com/office/word/2010/wordml" mc:Ignorable="w14">
+<w:styles xmlns:r="http://schemas.openxmlformats.org/officeDocument/2006/relationships" xmlns:w="http://schemas.openxmlformats.org/wordprocessingml/2006/main">
   <w:docDefaults>
     <w:rPrDefault>
       <w:rPr>
@@ -3218,6 +2425,7 @@
     <w:uiPriority w:val="99"/>
     <w:semiHidden/>
     <w:unhideWhenUsed/>
+    <w:qFormat/>
     <w:tblPr>
       <w:tblInd w:w="0" w:type="dxa"/>
       <w:tblCellMar>

</xml_diff>

<commit_message>
perbaiki view rks dan lampiran doc rks
</commit_message>
<xml_diff>
--- a/templates/13 Nota Dinas Usulan Pemenang(lelang-pilih).docx
+++ b/templates/13 Nota Dinas Usulan Pemenang(lelang-pilih).docx
@@ -537,6 +537,13 @@
         </w:rPr>
         <w:t>#tempatpenyerahan#</w:t>
       </w:r>
+      <w:r>
+        <w:rPr>
+          <w:rFonts w:ascii="Tahoma" w:hAnsi="Tahoma" w:cs="Tahoma"/>
+          <w:lang w:val="id-ID"/>
+        </w:rPr>
+        <w:t xml:space="preserve"> </w:t>
+      </w:r>
     </w:p>
     <w:p>
       <w:pPr>
@@ -573,6 +580,13 @@
           <w:lang w:val="id-ID"/>
         </w:rPr>
         <w:t>#waktupelaksanaan#</w:t>
+      </w:r>
+      <w:r>
+        <w:rPr>
+          <w:rFonts w:ascii="Tahoma" w:hAnsi="Tahoma" w:cs="Tahoma"/>
+          <w:lang w:val="id-ID"/>
+        </w:rPr>
+        <w:t xml:space="preserve"> hari</w:t>
       </w:r>
     </w:p>
     <w:p>
@@ -882,7 +896,7 @@
           <v:imagedata r:id="rId1" o:title=""/>
           <w10:wrap type="topAndBottom"/>
         </v:shape>
-        <o:OLEObject Type="Embed" ProgID="PBrush" ShapeID="_x0000_s2049" DrawAspect="Content" ObjectID="_1435481897" r:id="rId2"/>
+        <o:OLEObject Type="Embed" ProgID="PBrush" ShapeID="_x0000_s2049" DrawAspect="Content" ObjectID="_1436011769" r:id="rId2"/>
       </w:pict>
     </w:r>
     <w:r>

</xml_diff>